<commit_message>
document of part 2 completed
</commit_message>
<xml_diff>
--- a/report.docx
+++ b/report.docx
@@ -132,7 +132,6 @@
         </w:rPr>
         <w:t xml:space="preserve">تابع </w:t>
       </w:r>
-      <w:proofErr w:type="spellStart"/>
       <w:r>
         <w:rPr>
           <w:sz w:val="24"/>
@@ -141,7 +140,6 @@
         </w:rPr>
         <w:t>generate_random_points</w:t>
       </w:r>
-      <w:proofErr w:type="spellEnd"/>
       <w:r>
         <w:rPr>
           <w:rFonts w:hint="cs"/>
@@ -193,7 +191,6 @@
         </w:rPr>
         <w:t xml:space="preserve">تابع </w:t>
       </w:r>
-      <w:proofErr w:type="spellStart"/>
       <w:r>
         <w:rPr>
           <w:sz w:val="24"/>
@@ -202,7 +199,6 @@
         </w:rPr>
         <w:t>create_model</w:t>
       </w:r>
-      <w:proofErr w:type="spellEnd"/>
       <w:r>
         <w:rPr>
           <w:sz w:val="24"/>
@@ -218,25 +214,7 @@
           <w:szCs w:val="24"/>
           <w:lang w:bidi="fa-IR"/>
         </w:rPr>
-        <w:t>(</w:t>
-      </w:r>
-      <w:proofErr w:type="spellStart"/>
-      <w:r>
-        <w:rPr>
-          <w:sz w:val="24"/>
-          <w:szCs w:val="24"/>
-          <w:lang w:bidi="fa-IR"/>
-        </w:rPr>
-        <w:t>relu</w:t>
-      </w:r>
-      <w:proofErr w:type="spellEnd"/>
-      <w:r>
-        <w:rPr>
-          <w:sz w:val="24"/>
-          <w:szCs w:val="24"/>
-          <w:lang w:bidi="fa-IR"/>
-        </w:rPr>
-        <w:t>)</w:t>
+        <w:t>(relu)</w:t>
       </w:r>
     </w:p>
     <w:p>
@@ -258,24 +236,14 @@
         </w:rPr>
         <w:t xml:space="preserve">و لایه آخر (همان تابع همانی است) مدل را طراحی می کند. </w:t>
       </w:r>
-      <w:proofErr w:type="spellStart"/>
-      <w:r>
-        <w:rPr>
-          <w:sz w:val="24"/>
-          <w:szCs w:val="24"/>
-          <w:lang w:bidi="fa-IR"/>
-        </w:rPr>
-        <w:t>Train_</w:t>
-      </w:r>
-      <w:r>
-        <w:rPr>
-          <w:sz w:val="24"/>
-          <w:szCs w:val="24"/>
-          <w:lang w:bidi="fa-IR"/>
-        </w:rPr>
-        <w:t>model</w:t>
-      </w:r>
-      <w:proofErr w:type="spellEnd"/>
+      <w:r>
+        <w:rPr>
+          <w:sz w:val="24"/>
+          <w:szCs w:val="24"/>
+          <w:lang w:bidi="fa-IR"/>
+        </w:rPr>
+        <w:t>Train_model</w:t>
+      </w:r>
       <w:r>
         <w:rPr>
           <w:rFonts w:hint="cs"/>
@@ -286,7 +254,6 @@
         </w:rPr>
         <w:t xml:space="preserve"> هم با استفاده از بهینه ساز </w:t>
       </w:r>
-      <w:proofErr w:type="spellStart"/>
       <w:r>
         <w:rPr>
           <w:sz w:val="24"/>
@@ -295,7 +262,6 @@
         </w:rPr>
         <w:t>adam</w:t>
       </w:r>
-      <w:proofErr w:type="spellEnd"/>
       <w:r>
         <w:rPr>
           <w:rFonts w:hint="cs"/>
@@ -327,7 +293,6 @@
         </w:rPr>
         <w:t xml:space="preserve">خطای </w:t>
       </w:r>
-      <w:proofErr w:type="spellStart"/>
       <w:r>
         <w:rPr>
           <w:sz w:val="24"/>
@@ -336,7 +301,6 @@
         </w:rPr>
         <w:t>mse</w:t>
       </w:r>
-      <w:proofErr w:type="spellEnd"/>
       <w:r>
         <w:rPr>
           <w:rFonts w:hint="cs"/>
@@ -358,7 +322,6 @@
           <w:lang w:bidi="fa-IR"/>
         </w:rPr>
       </w:pPr>
-      <w:proofErr w:type="spellStart"/>
       <w:r>
         <w:rPr>
           <w:sz w:val="24"/>
@@ -367,7 +330,6 @@
         </w:rPr>
         <w:t>Evaluate_model</w:t>
       </w:r>
-      <w:proofErr w:type="spellEnd"/>
       <w:r>
         <w:rPr>
           <w:rFonts w:hint="cs"/>
@@ -378,7 +340,6 @@
         </w:rPr>
         <w:t xml:space="preserve"> ابتدا در یک بازه شروع و پایان به تعداد </w:t>
       </w:r>
-      <w:proofErr w:type="spellStart"/>
       <w:r>
         <w:rPr>
           <w:sz w:val="24"/>
@@ -387,7 +348,6 @@
         </w:rPr>
         <w:t>num_points</w:t>
       </w:r>
-      <w:proofErr w:type="spellEnd"/>
       <w:r>
         <w:rPr>
           <w:rFonts w:hint="cs"/>
@@ -458,17 +418,7 @@
           <w:rtl/>
           <w:lang w:bidi="fa-IR"/>
         </w:rPr>
-        <w:t>گرفته</w:t>
-      </w:r>
-      <w:r>
-        <w:rPr>
-          <w:rFonts w:hint="cs"/>
-          <w:sz w:val="24"/>
-          <w:szCs w:val="24"/>
-          <w:rtl/>
-          <w:lang w:bidi="fa-IR"/>
-        </w:rPr>
-        <w:t xml:space="preserve"> </w:t>
+        <w:t xml:space="preserve">گرفته </w:t>
       </w:r>
       <w:r>
         <w:rPr>
@@ -638,7 +588,6 @@
         </w:rPr>
         <w:t xml:space="preserve"> بشود. تابع فعالیت </w:t>
       </w:r>
-      <w:proofErr w:type="spellStart"/>
       <w:r>
         <w:rPr>
           <w:sz w:val="24"/>
@@ -647,7 +596,6 @@
         </w:rPr>
         <w:t>relu</w:t>
       </w:r>
-      <w:proofErr w:type="spellEnd"/>
       <w:r>
         <w:rPr>
           <w:rFonts w:hint="cs"/>
@@ -1230,7 +1178,6 @@
       <w:pPr>
         <w:bidi/>
         <w:rPr>
-          <w:rFonts w:hint="cs"/>
           <w:rtl/>
           <w:lang w:bidi="fa-IR"/>
         </w:rPr>
@@ -1243,14 +1190,12 @@
         </w:rPr>
         <w:t xml:space="preserve">تابع </w:t>
       </w:r>
-      <w:proofErr w:type="spellStart"/>
       <w:r>
         <w:rPr>
           <w:lang w:bidi="fa-IR"/>
         </w:rPr>
         <w:t>extract_points</w:t>
       </w:r>
-      <w:proofErr w:type="spellEnd"/>
       <w:r>
         <w:rPr>
           <w:rFonts w:hint="cs"/>
@@ -1276,14 +1221,12 @@
         </w:rPr>
         <w:t xml:space="preserve">تابع </w:t>
       </w:r>
-      <w:proofErr w:type="spellStart"/>
       <w:r>
         <w:rPr>
           <w:lang w:bidi="fa-IR"/>
         </w:rPr>
         <w:t>generate_random_points</w:t>
       </w:r>
-      <w:proofErr w:type="spellEnd"/>
       <w:r>
         <w:rPr>
           <w:rFonts w:hint="cs"/>
@@ -1326,14 +1269,12 @@
         </w:rPr>
         <w:t xml:space="preserve">تابع </w:t>
       </w:r>
-      <w:proofErr w:type="spellStart"/>
       <w:r>
         <w:rPr>
           <w:lang w:bidi="fa-IR"/>
         </w:rPr>
         <w:t>drop_noisy_points</w:t>
       </w:r>
-      <w:proofErr w:type="spellEnd"/>
       <w:r>
         <w:rPr>
           <w:rFonts w:hint="cs"/>
@@ -1449,7 +1390,6 @@
       <w:pPr>
         <w:bidi/>
         <w:rPr>
-          <w:rFonts w:hint="cs"/>
           <w:rtl/>
           <w:lang w:bidi="fa-IR"/>
         </w:rPr>
@@ -1580,14 +1520,12 @@
         </w:rPr>
         <w:t xml:space="preserve">تابع </w:t>
       </w:r>
-      <w:proofErr w:type="spellStart"/>
       <w:r>
         <w:rPr>
           <w:lang w:bidi="fa-IR"/>
         </w:rPr>
         <w:t>create_model</w:t>
       </w:r>
-      <w:proofErr w:type="spellEnd"/>
       <w:r>
         <w:rPr>
           <w:rFonts w:hint="cs"/>
@@ -1596,14 +1534,12 @@
         </w:rPr>
         <w:t xml:space="preserve"> بر اساس ابرپارامترها مدل را طراحی می کند. تابع </w:t>
       </w:r>
-      <w:proofErr w:type="spellStart"/>
       <w:r>
         <w:rPr>
           <w:lang w:bidi="fa-IR"/>
         </w:rPr>
         <w:t>train_model</w:t>
       </w:r>
-      <w:proofErr w:type="spellEnd"/>
       <w:r>
         <w:rPr>
           <w:rFonts w:hint="cs"/>
@@ -1663,25 +1599,7 @@
           <w:sz w:val="20"/>
           <w:szCs w:val="20"/>
         </w:rPr>
-        <w:t xml:space="preserve">def </w:t>
-      </w:r>
-      <w:proofErr w:type="spellStart"/>
-      <w:r>
-        <w:rPr>
-          <w:rFonts w:ascii="Consolas" w:eastAsia="Times New Roman" w:hAnsi="Consolas" w:cs="Courier New"/>
-          <w:sz w:val="20"/>
-          <w:szCs w:val="20"/>
-        </w:rPr>
-        <w:t>decayed_learning_rate</w:t>
-      </w:r>
-      <w:proofErr w:type="spellEnd"/>
-      <w:r>
-        <w:rPr>
-          <w:rFonts w:ascii="Consolas" w:eastAsia="Times New Roman" w:hAnsi="Consolas" w:cs="Courier New"/>
-          <w:sz w:val="20"/>
-          <w:szCs w:val="20"/>
-        </w:rPr>
-        <w:t>(step):</w:t>
+        <w:t>def decayed_learning_rate(step):</w:t>
       </w:r>
     </w:p>
     <w:p>
@@ -1717,61 +1635,7 @@
           <w:sz w:val="20"/>
           <w:szCs w:val="20"/>
         </w:rPr>
-        <w:t xml:space="preserve">    return </w:t>
-      </w:r>
-      <w:proofErr w:type="spellStart"/>
-      <w:r>
-        <w:rPr>
-          <w:rFonts w:ascii="Consolas" w:eastAsia="Times New Roman" w:hAnsi="Consolas" w:cs="Courier New"/>
-          <w:sz w:val="20"/>
-          <w:szCs w:val="20"/>
-        </w:rPr>
-        <w:t>initial_learning_rate</w:t>
-      </w:r>
-      <w:proofErr w:type="spellEnd"/>
-      <w:r>
-        <w:rPr>
-          <w:rFonts w:ascii="Consolas" w:eastAsia="Times New Roman" w:hAnsi="Consolas" w:cs="Courier New"/>
-          <w:sz w:val="20"/>
-          <w:szCs w:val="20"/>
-        </w:rPr>
-        <w:t xml:space="preserve"> * </w:t>
-      </w:r>
-      <w:proofErr w:type="spellStart"/>
-      <w:r>
-        <w:rPr>
-          <w:rFonts w:ascii="Consolas" w:eastAsia="Times New Roman" w:hAnsi="Consolas" w:cs="Courier New"/>
-          <w:sz w:val="20"/>
-          <w:szCs w:val="20"/>
-        </w:rPr>
-        <w:t>decay_rate</w:t>
-      </w:r>
-      <w:proofErr w:type="spellEnd"/>
-      <w:r>
-        <w:rPr>
-          <w:rFonts w:ascii="Consolas" w:eastAsia="Times New Roman" w:hAnsi="Consolas" w:cs="Courier New"/>
-          <w:sz w:val="20"/>
-          <w:szCs w:val="20"/>
-        </w:rPr>
-        <w:t xml:space="preserve"> ^ (step / </w:t>
-      </w:r>
-      <w:proofErr w:type="spellStart"/>
-      <w:r>
-        <w:rPr>
-          <w:rFonts w:ascii="Consolas" w:eastAsia="Times New Roman" w:hAnsi="Consolas" w:cs="Courier New"/>
-          <w:sz w:val="20"/>
-          <w:szCs w:val="20"/>
-        </w:rPr>
-        <w:t>decay_steps</w:t>
-      </w:r>
-      <w:proofErr w:type="spellEnd"/>
-      <w:r>
-        <w:rPr>
-          <w:rFonts w:ascii="Consolas" w:eastAsia="Times New Roman" w:hAnsi="Consolas" w:cs="Courier New"/>
-          <w:sz w:val="20"/>
-          <w:szCs w:val="20"/>
-        </w:rPr>
-        <w:t>)</w:t>
+        <w:t xml:space="preserve">    return initial_learning_rate * decay_rate ^ (step / decay_steps)</w:t>
       </w:r>
     </w:p>
     <w:p>
@@ -1937,7 +1801,6 @@
           <w:lang w:bidi="fa-IR"/>
         </w:rPr>
       </w:pPr>
-      <w:proofErr w:type="spellStart"/>
       <w:r>
         <w:rPr>
           <w:rFonts w:asciiTheme="minorBidi" w:eastAsia="Times New Roman" w:hAnsiTheme="minorBidi"/>
@@ -1945,7 +1808,6 @@
         </w:rPr>
         <w:t>Evaluate_model</w:t>
       </w:r>
-      <w:proofErr w:type="spellEnd"/>
       <w:r>
         <w:rPr>
           <w:rFonts w:asciiTheme="minorBidi" w:eastAsia="Times New Roman" w:hAnsiTheme="minorBidi" w:hint="cs"/>
@@ -2294,10 +2156,206 @@
         <w:bidi/>
         <w:spacing w:after="0" w:line="240" w:lineRule="auto"/>
         <w:rPr>
+          <w:rFonts w:asciiTheme="minorBidi" w:eastAsia="Times New Roman" w:hAnsiTheme="minorBidi"/>
+          <w:rtl/>
+          <w:lang w:bidi="fa-IR"/>
+        </w:rPr>
+      </w:pPr>
+      <w:r>
+        <w:rPr>
           <w:rFonts w:asciiTheme="minorBidi" w:eastAsia="Times New Roman" w:hAnsiTheme="minorBidi" w:hint="cs"/>
           <w:rtl/>
           <w:lang w:bidi="fa-IR"/>
         </w:rPr>
+        <w:t>دقت این مدل نسبت به مدل اولیه اندکی کمتر است.</w:t>
+      </w:r>
+    </w:p>
+    <w:p>
+      <w:pPr>
+        <w:bidi/>
+        <w:rPr>
+          <w:b/>
+          <w:bCs/>
+          <w:sz w:val="24"/>
+          <w:szCs w:val="24"/>
+          <w:rtl/>
+          <w:lang w:bidi="fa-IR"/>
+        </w:rPr>
+      </w:pPr>
+      <w:r>
+        <w:rPr>
+          <w:rFonts w:hint="cs"/>
+          <w:b/>
+          <w:bCs/>
+          <w:sz w:val="24"/>
+          <w:szCs w:val="24"/>
+          <w:rtl/>
+          <w:lang w:bidi="fa-IR"/>
+        </w:rPr>
+        <w:lastRenderedPageBreak/>
+        <w:t xml:space="preserve">بخش </w:t>
+      </w:r>
+      <w:r>
+        <w:rPr>
+          <w:rFonts w:hint="cs"/>
+          <w:b/>
+          <w:bCs/>
+          <w:sz w:val="24"/>
+          <w:szCs w:val="24"/>
+          <w:rtl/>
+          <w:lang w:bidi="fa-IR"/>
+        </w:rPr>
+        <w:t>دوم</w:t>
+      </w:r>
+      <w:r>
+        <w:rPr>
+          <w:rFonts w:hint="cs"/>
+          <w:b/>
+          <w:bCs/>
+          <w:sz w:val="24"/>
+          <w:szCs w:val="24"/>
+          <w:rtl/>
+          <w:lang w:bidi="fa-IR"/>
+        </w:rPr>
+        <w:t>)</w:t>
+      </w:r>
+    </w:p>
+    <w:p>
+      <w:pPr>
+        <w:bidi/>
+        <w:rPr>
+          <w:sz w:val="24"/>
+          <w:szCs w:val="24"/>
+          <w:rtl/>
+          <w:lang w:bidi="fa-IR"/>
+        </w:rPr>
+      </w:pPr>
+      <w:r>
+        <w:rPr>
+          <w:rFonts w:hint="cs"/>
+          <w:sz w:val="24"/>
+          <w:szCs w:val="24"/>
+          <w:rtl/>
+          <w:lang w:bidi="fa-IR"/>
+        </w:rPr>
+        <w:t xml:space="preserve">ابتدا کتابخانه های لازم را </w:t>
+      </w:r>
+      <w:r>
+        <w:rPr>
+          <w:sz w:val="24"/>
+          <w:szCs w:val="24"/>
+          <w:lang w:bidi="fa-IR"/>
+        </w:rPr>
+        <w:t>import</w:t>
+      </w:r>
+      <w:r>
+        <w:rPr>
+          <w:rFonts w:hint="cs"/>
+          <w:sz w:val="24"/>
+          <w:szCs w:val="24"/>
+          <w:rtl/>
+          <w:lang w:bidi="fa-IR"/>
+        </w:rPr>
+        <w:t xml:space="preserve"> </w:t>
+      </w:r>
+      <w:r>
+        <w:rPr>
+          <w:rFonts w:hint="cs"/>
+          <w:sz w:val="24"/>
+          <w:szCs w:val="24"/>
+          <w:rtl/>
+          <w:lang w:bidi="fa-IR"/>
+        </w:rPr>
+        <w:t xml:space="preserve">می کنیم. سپس دیتاست را لود می کنیم. دیتاست </w:t>
+      </w:r>
+      <w:r>
+        <w:rPr>
+          <w:sz w:val="24"/>
+          <w:szCs w:val="24"/>
+          <w:lang w:bidi="fa-IR"/>
+        </w:rPr>
+        <w:t>cifar10</w:t>
+      </w:r>
+      <w:r>
+        <w:rPr>
+          <w:rFonts w:hint="cs"/>
+          <w:sz w:val="24"/>
+          <w:szCs w:val="24"/>
+          <w:rtl/>
+          <w:lang w:bidi="fa-IR"/>
+        </w:rPr>
+        <w:t xml:space="preserve"> شامل 60000 عکس از</w:t>
+      </w:r>
+    </w:p>
+    <w:p>
+      <w:pPr>
+        <w:bidi/>
+        <w:rPr>
+          <w:sz w:val="24"/>
+          <w:szCs w:val="24"/>
+          <w:rtl/>
+          <w:lang w:bidi="fa-IR"/>
+        </w:rPr>
+      </w:pPr>
+      <w:r>
+        <w:rPr>
+          <w:rFonts w:hint="cs"/>
+          <w:sz w:val="24"/>
+          <w:szCs w:val="24"/>
+          <w:rtl/>
+          <w:lang w:bidi="fa-IR"/>
+        </w:rPr>
+        <w:t>10 کلاس مختلف هست. برخی از عکس های این دیتاست را با کلاسشان م</w:t>
+      </w:r>
+      <w:r>
+        <w:rPr>
+          <w:rFonts w:hint="cs"/>
+          <w:sz w:val="24"/>
+          <w:szCs w:val="24"/>
+          <w:rtl/>
+          <w:lang w:bidi="fa-IR"/>
+        </w:rPr>
+        <w:t>شاهده می کنیم. کلاسها به شرح زیرند.</w:t>
+      </w:r>
+    </w:p>
+    <w:p>
+      <w:pPr>
+        <w:spacing w:after="0" w:line="285" w:lineRule="atLeast"/>
+        <w:rPr>
+          <w:rFonts w:ascii="Consolas" w:eastAsia="Times New Roman" w:hAnsi="Consolas" w:cs="Times New Roman"/>
+          <w:sz w:val="18"/>
+          <w:szCs w:val="18"/>
+        </w:rPr>
+      </w:pPr>
+      <w:r>
+        <w:rPr>
+          <w:rFonts w:ascii="Consolas" w:eastAsia="Times New Roman" w:hAnsi="Consolas" w:cs="Times New Roman"/>
+          <w:sz w:val="18"/>
+          <w:szCs w:val="18"/>
+        </w:rPr>
+        <w:t>['airplane', 'automobile', 'bird', 'cat', 'deer', 'dog', 'frog', 'horse', 'ship', 'truck']</w:t>
+      </w:r>
+    </w:p>
+    <w:p>
+      <w:pPr>
+        <w:bidi/>
+        <w:spacing w:after="0" w:line="285" w:lineRule="atLeast"/>
+        <w:rPr>
+          <w:rFonts w:asciiTheme="minorBidi" w:eastAsia="Times New Roman" w:hAnsiTheme="minorBidi"/>
+          <w:rtl/>
+          <w:lang w:bidi="fa-IR"/>
+        </w:rPr>
+      </w:pPr>
+    </w:p>
+    <w:p>
+      <w:pPr>
+        <w:bidi/>
+        <w:spacing w:after="0" w:line="285" w:lineRule="atLeast"/>
+        <w:rPr>
+          <w:rFonts w:asciiTheme="minorBidi" w:eastAsia="Times New Roman" w:hAnsiTheme="minorBidi"/>
+          <w:rtl/>
+          <w:lang w:bidi="fa-IR"/>
+        </w:rPr>
       </w:pPr>
       <w:r>
         <w:rPr>
@@ -2305,13 +2363,267 @@
           <w:rtl/>
           <w:lang w:bidi="fa-IR"/>
         </w:rPr>
-        <w:t>دقت این مدل نسبت به مدل اولیه اندکی کمتر است.</w:t>
-      </w:r>
-    </w:p>
-    <w:p>
-      <w:pPr>
-        <w:rPr>
-          <w:rFonts w:hint="cs"/>
+        <w:t xml:space="preserve">مدل را تعریف می کنیم و داده ها و لیبلشان را (پس از </w:t>
+      </w:r>
+      <w:r>
+        <w:rPr>
+          <w:rFonts w:asciiTheme="minorBidi" w:eastAsia="Times New Roman" w:hAnsiTheme="minorBidi"/>
+          <w:lang w:bidi="fa-IR"/>
+        </w:rPr>
+        <w:t>one_hot encoding</w:t>
+      </w:r>
+      <w:r>
+        <w:rPr>
+          <w:rFonts w:asciiTheme="minorBidi" w:eastAsia="Times New Roman" w:hAnsiTheme="minorBidi" w:hint="cs"/>
+          <w:rtl/>
+          <w:lang w:bidi="fa-IR"/>
+        </w:rPr>
+        <w:t>) به مدل می دهیم. مدل را طوری تعریف می کنیم</w:t>
+      </w:r>
+    </w:p>
+    <w:p>
+      <w:pPr>
+        <w:bidi/>
+        <w:spacing w:after="0" w:line="285" w:lineRule="atLeast"/>
+        <w:rPr>
+          <w:rFonts w:asciiTheme="minorBidi" w:eastAsia="Times New Roman" w:hAnsiTheme="minorBidi"/>
+          <w:rtl/>
+          <w:lang w:bidi="fa-IR"/>
+        </w:rPr>
+      </w:pPr>
+    </w:p>
+    <w:p>
+      <w:pPr>
+        <w:bidi/>
+        <w:spacing w:after="0" w:line="285" w:lineRule="atLeast"/>
+        <w:rPr>
+          <w:rFonts w:asciiTheme="minorBidi" w:eastAsia="Times New Roman" w:hAnsiTheme="minorBidi"/>
+          <w:rtl/>
+          <w:lang w:bidi="fa-IR"/>
+        </w:rPr>
+      </w:pPr>
+      <w:r>
+        <w:rPr>
+          <w:rFonts w:asciiTheme="minorBidi" w:eastAsia="Times New Roman" w:hAnsiTheme="minorBidi" w:hint="cs"/>
+          <w:rtl/>
+          <w:lang w:bidi="fa-IR"/>
+        </w:rPr>
+        <w:t>بهترین نتیجه را بر اساس ضرر ذخیره کند.</w:t>
+      </w:r>
+    </w:p>
+    <w:p>
+      <w:pPr>
+        <w:bidi/>
+        <w:spacing w:after="0" w:line="285" w:lineRule="atLeast"/>
+        <w:rPr>
+          <w:rFonts w:asciiTheme="minorBidi" w:eastAsia="Times New Roman" w:hAnsiTheme="minorBidi"/>
+          <w:rtl/>
+          <w:lang w:bidi="fa-IR"/>
+        </w:rPr>
+      </w:pPr>
+    </w:p>
+    <w:p>
+      <w:pPr>
+        <w:bidi/>
+        <w:spacing w:after="0" w:line="285" w:lineRule="atLeast"/>
+        <w:rPr>
+          <w:rFonts w:asciiTheme="minorBidi" w:eastAsia="Times New Roman" w:hAnsiTheme="minorBidi"/>
+          <w:lang w:bidi="fa-IR"/>
+        </w:rPr>
+      </w:pPr>
+      <w:r>
+        <w:rPr>
+          <w:rFonts w:asciiTheme="minorBidi" w:eastAsia="Times New Roman" w:hAnsiTheme="minorBidi" w:hint="cs"/>
+          <w:rtl/>
+          <w:lang w:bidi="fa-IR"/>
+        </w:rPr>
+        <w:t>پس از آموزش مدل، نمودار های دقت و ضرر را رسم می کنیم. مشاهده می کنیم که پس از چرخه حدودا 100 مدل دچار</w:t>
+      </w:r>
+    </w:p>
+    <w:p>
+      <w:pPr>
+        <w:bidi/>
+        <w:spacing w:after="0" w:line="285" w:lineRule="atLeast"/>
+        <w:rPr>
+          <w:rFonts w:asciiTheme="minorBidi" w:eastAsia="Times New Roman" w:hAnsiTheme="minorBidi"/>
+          <w:lang w:bidi="fa-IR"/>
+        </w:rPr>
+      </w:pPr>
+    </w:p>
+    <w:p>
+      <w:pPr>
+        <w:bidi/>
+        <w:spacing w:after="0" w:line="285" w:lineRule="atLeast"/>
+        <w:rPr>
+          <w:rFonts w:asciiTheme="minorBidi" w:eastAsia="Times New Roman" w:hAnsiTheme="minorBidi"/>
+          <w:rtl/>
+          <w:lang w:bidi="fa-IR"/>
+        </w:rPr>
+      </w:pPr>
+      <w:r>
+        <w:rPr>
+          <w:rFonts w:asciiTheme="minorBidi" w:eastAsia="Times New Roman" w:hAnsiTheme="minorBidi" w:hint="cs"/>
+          <w:rtl/>
+          <w:lang w:bidi="fa-IR"/>
+        </w:rPr>
+        <w:t xml:space="preserve"> </w:t>
+      </w:r>
+      <w:r>
+        <w:rPr>
+          <w:rFonts w:asciiTheme="minorBidi" w:eastAsia="Times New Roman" w:hAnsiTheme="minorBidi"/>
+          <w:lang w:bidi="fa-IR"/>
+        </w:rPr>
+        <w:t>Overfitting</w:t>
+      </w:r>
+      <w:r>
+        <w:rPr>
+          <w:rFonts w:asciiTheme="minorBidi" w:eastAsia="Times New Roman" w:hAnsiTheme="minorBidi" w:hint="cs"/>
+          <w:rtl/>
+          <w:lang w:bidi="fa-IR"/>
+        </w:rPr>
+        <w:t xml:space="preserve"> شده است. بهترین درصد بدست آمده هم 55 درصد است که در چرخه 271 بدست آمده است، البته معیار ما بهترین</w:t>
+      </w:r>
+    </w:p>
+    <w:p>
+      <w:pPr>
+        <w:bidi/>
+        <w:spacing w:after="0" w:line="285" w:lineRule="atLeast"/>
+        <w:rPr>
+          <w:rFonts w:asciiTheme="minorBidi" w:eastAsia="Times New Roman" w:hAnsiTheme="minorBidi"/>
+          <w:rtl/>
+          <w:lang w:bidi="fa-IR"/>
+        </w:rPr>
+      </w:pPr>
+    </w:p>
+    <w:p>
+      <w:pPr>
+        <w:bidi/>
+        <w:spacing w:after="0" w:line="285" w:lineRule="atLeast"/>
+        <w:rPr>
+          <w:rFonts w:asciiTheme="minorBidi" w:eastAsia="Times New Roman" w:hAnsiTheme="minorBidi"/>
+          <w:rtl/>
+          <w:lang w:bidi="fa-IR"/>
+        </w:rPr>
+      </w:pPr>
+      <w:r>
+        <w:rPr>
+          <w:rFonts w:asciiTheme="minorBidi" w:eastAsia="Times New Roman" w:hAnsiTheme="minorBidi"/>
+          <w:lang w:bidi="fa-IR"/>
+        </w:rPr>
+        <w:t>Loss</w:t>
+      </w:r>
+      <w:r>
+        <w:rPr>
+          <w:rFonts w:asciiTheme="minorBidi" w:eastAsia="Times New Roman" w:hAnsiTheme="minorBidi" w:hint="cs"/>
+          <w:rtl/>
+          <w:lang w:bidi="fa-IR"/>
+        </w:rPr>
+        <w:t xml:space="preserve"> است که حدود 1.4 است و داده ها را بر اساس آن ارزیابی می کنیم. در شبکه های پرسپترون چندلایه ای هم که برای </w:t>
+      </w:r>
+    </w:p>
+    <w:p>
+      <w:pPr>
+        <w:bidi/>
+        <w:spacing w:after="0" w:line="285" w:lineRule="atLeast"/>
+        <w:rPr>
+          <w:rFonts w:asciiTheme="minorBidi" w:eastAsia="Times New Roman" w:hAnsiTheme="minorBidi"/>
+          <w:rtl/>
+          <w:lang w:bidi="fa-IR"/>
+        </w:rPr>
+      </w:pPr>
+    </w:p>
+    <w:p>
+      <w:pPr>
+        <w:bidi/>
+        <w:spacing w:after="0" w:line="285" w:lineRule="atLeast"/>
+        <w:rPr>
+          <w:rFonts w:asciiTheme="minorBidi" w:eastAsia="Times New Roman" w:hAnsiTheme="minorBidi"/>
+          <w:rtl/>
+          <w:lang w:bidi="fa-IR"/>
+        </w:rPr>
+      </w:pPr>
+      <w:r>
+        <w:rPr>
+          <w:rFonts w:asciiTheme="minorBidi" w:eastAsia="Times New Roman" w:hAnsiTheme="minorBidi" w:hint="cs"/>
+          <w:rtl/>
+          <w:lang w:bidi="fa-IR"/>
+        </w:rPr>
+        <w:t>بخش بندی این دیتاست آموزش دیده اند، دقت بین 50 و 60 است.</w:t>
+      </w:r>
+    </w:p>
+    <w:p>
+      <w:pPr>
+        <w:bidi/>
+        <w:spacing w:after="0" w:line="285" w:lineRule="atLeast"/>
+        <w:rPr>
+          <w:rFonts w:asciiTheme="minorBidi" w:eastAsia="Times New Roman" w:hAnsiTheme="minorBidi"/>
+          <w:rtl/>
+          <w:lang w:bidi="fa-IR"/>
+        </w:rPr>
+      </w:pPr>
+    </w:p>
+    <w:p>
+      <w:pPr>
+        <w:bidi/>
+        <w:spacing w:after="0" w:line="285" w:lineRule="atLeast"/>
+        <w:rPr>
+          <w:rFonts w:asciiTheme="minorBidi" w:eastAsia="Times New Roman" w:hAnsiTheme="minorBidi" w:hint="cs"/>
+          <w:rtl/>
+          <w:lang w:bidi="fa-IR"/>
+        </w:rPr>
+      </w:pPr>
+      <w:r>
+        <w:rPr>
+          <w:rFonts w:asciiTheme="minorBidi" w:eastAsia="Times New Roman" w:hAnsiTheme="minorBidi" w:hint="cs"/>
+          <w:rtl/>
+          <w:lang w:bidi="fa-IR"/>
+        </w:rPr>
+        <w:t>در آخر برخی داده ها را با لیبل پیش بینی شده و هم چنین لیبل درستشان مشاهده می کنیم.</w:t>
+      </w:r>
+    </w:p>
+    <w:p>
+      <w:pPr>
+        <w:bidi/>
+        <w:rPr>
+          <w:rFonts w:hint="cs"/>
+          <w:sz w:val="24"/>
+          <w:szCs w:val="24"/>
+          <w:lang w:bidi="fa-IR"/>
+        </w:rPr>
+      </w:pPr>
+    </w:p>
+    <w:p>
+      <w:pPr>
+        <w:tabs>
+          <w:tab w:val="left" w:pos="916"/>
+          <w:tab w:val="left" w:pos="1832"/>
+          <w:tab w:val="left" w:pos="2748"/>
+          <w:tab w:val="left" w:pos="3664"/>
+          <w:tab w:val="left" w:pos="4580"/>
+          <w:tab w:val="left" w:pos="5496"/>
+          <w:tab w:val="left" w:pos="6412"/>
+          <w:tab w:val="left" w:pos="7328"/>
+          <w:tab w:val="left" w:pos="8244"/>
+          <w:tab w:val="left" w:pos="9160"/>
+          <w:tab w:val="left" w:pos="10076"/>
+          <w:tab w:val="left" w:pos="10992"/>
+          <w:tab w:val="left" w:pos="11908"/>
+          <w:tab w:val="left" w:pos="12824"/>
+          <w:tab w:val="left" w:pos="13740"/>
+          <w:tab w:val="left" w:pos="14656"/>
+        </w:tabs>
+        <w:bidi/>
+        <w:spacing w:after="0" w:line="240" w:lineRule="auto"/>
+        <w:rPr>
+          <w:rFonts w:asciiTheme="minorBidi" w:eastAsia="Times New Roman" w:hAnsiTheme="minorBidi"/>
+          <w:rtl/>
+          <w:lang w:bidi="fa-IR"/>
+        </w:rPr>
+      </w:pPr>
+    </w:p>
+    <w:p>
+      <w:pPr>
+        <w:rPr>
           <w:lang w:bidi="fa-IR"/>
         </w:rPr>
       </w:pPr>
@@ -2827,6 +3139,7 @@
   <w:style w:type="paragraph" w:default="1" w:styleId="Normal">
     <w:name w:val="Normal"/>
     <w:qFormat/>
+    <w:rsid w:val="00B17B41"/>
   </w:style>
   <w:style w:type="character" w:default="1" w:styleId="DefaultParagraphFont">
     <w:name w:val="Default Paragraph Font"/>

</xml_diff>

<commit_message>
Documentation completed in persian
</commit_message>
<xml_diff>
--- a/report.docx
+++ b/report.docx
@@ -132,6 +132,7 @@
         </w:rPr>
         <w:t xml:space="preserve">تابع </w:t>
       </w:r>
+      <w:proofErr w:type="spellStart"/>
       <w:r>
         <w:rPr>
           <w:sz w:val="24"/>
@@ -140,6 +141,7 @@
         </w:rPr>
         <w:t>generate_random_points</w:t>
       </w:r>
+      <w:proofErr w:type="spellEnd"/>
       <w:r>
         <w:rPr>
           <w:rFonts w:hint="cs"/>
@@ -191,6 +193,7 @@
         </w:rPr>
         <w:t xml:space="preserve">تابع </w:t>
       </w:r>
+      <w:proofErr w:type="spellStart"/>
       <w:r>
         <w:rPr>
           <w:sz w:val="24"/>
@@ -199,6 +202,7 @@
         </w:rPr>
         <w:t>create_model</w:t>
       </w:r>
+      <w:proofErr w:type="spellEnd"/>
       <w:r>
         <w:rPr>
           <w:sz w:val="24"/>
@@ -214,7 +218,25 @@
           <w:szCs w:val="24"/>
           <w:lang w:bidi="fa-IR"/>
         </w:rPr>
-        <w:t>(relu)</w:t>
+        <w:t>(</w:t>
+      </w:r>
+      <w:proofErr w:type="spellStart"/>
+      <w:r>
+        <w:rPr>
+          <w:sz w:val="24"/>
+          <w:szCs w:val="24"/>
+          <w:lang w:bidi="fa-IR"/>
+        </w:rPr>
+        <w:t>relu</w:t>
+      </w:r>
+      <w:proofErr w:type="spellEnd"/>
+      <w:r>
+        <w:rPr>
+          <w:sz w:val="24"/>
+          <w:szCs w:val="24"/>
+          <w:lang w:bidi="fa-IR"/>
+        </w:rPr>
+        <w:t>)</w:t>
       </w:r>
     </w:p>
     <w:p>
@@ -236,6 +258,7 @@
         </w:rPr>
         <w:t xml:space="preserve">و لایه آخر (همان تابع همانی است) مدل را طراحی می کند. </w:t>
       </w:r>
+      <w:proofErr w:type="spellStart"/>
       <w:r>
         <w:rPr>
           <w:sz w:val="24"/>
@@ -244,6 +267,7 @@
         </w:rPr>
         <w:t>Train_model</w:t>
       </w:r>
+      <w:proofErr w:type="spellEnd"/>
       <w:r>
         <w:rPr>
           <w:rFonts w:hint="cs"/>
@@ -254,6 +278,7 @@
         </w:rPr>
         <w:t xml:space="preserve"> هم با استفاده از بهینه ساز </w:t>
       </w:r>
+      <w:proofErr w:type="spellStart"/>
       <w:r>
         <w:rPr>
           <w:sz w:val="24"/>
@@ -262,6 +287,7 @@
         </w:rPr>
         <w:t>adam</w:t>
       </w:r>
+      <w:proofErr w:type="spellEnd"/>
       <w:r>
         <w:rPr>
           <w:rFonts w:hint="cs"/>
@@ -293,6 +319,7 @@
         </w:rPr>
         <w:t xml:space="preserve">خطای </w:t>
       </w:r>
+      <w:proofErr w:type="spellStart"/>
       <w:r>
         <w:rPr>
           <w:sz w:val="24"/>
@@ -301,6 +328,7 @@
         </w:rPr>
         <w:t>mse</w:t>
       </w:r>
+      <w:proofErr w:type="spellEnd"/>
       <w:r>
         <w:rPr>
           <w:rFonts w:hint="cs"/>
@@ -322,6 +350,7 @@
           <w:lang w:bidi="fa-IR"/>
         </w:rPr>
       </w:pPr>
+      <w:proofErr w:type="spellStart"/>
       <w:r>
         <w:rPr>
           <w:sz w:val="24"/>
@@ -330,6 +359,7 @@
         </w:rPr>
         <w:t>Evaluate_model</w:t>
       </w:r>
+      <w:proofErr w:type="spellEnd"/>
       <w:r>
         <w:rPr>
           <w:rFonts w:hint="cs"/>
@@ -340,6 +370,7 @@
         </w:rPr>
         <w:t xml:space="preserve"> ابتدا در یک بازه شروع و پایان به تعداد </w:t>
       </w:r>
+      <w:proofErr w:type="spellStart"/>
       <w:r>
         <w:rPr>
           <w:sz w:val="24"/>
@@ -348,6 +379,7 @@
         </w:rPr>
         <w:t>num_points</w:t>
       </w:r>
+      <w:proofErr w:type="spellEnd"/>
       <w:r>
         <w:rPr>
           <w:rFonts w:hint="cs"/>
@@ -588,6 +620,7 @@
         </w:rPr>
         <w:t xml:space="preserve"> بشود. تابع فعالیت </w:t>
       </w:r>
+      <w:proofErr w:type="spellStart"/>
       <w:r>
         <w:rPr>
           <w:sz w:val="24"/>
@@ -596,6 +629,7 @@
         </w:rPr>
         <w:t>relu</w:t>
       </w:r>
+      <w:proofErr w:type="spellEnd"/>
       <w:r>
         <w:rPr>
           <w:rFonts w:hint="cs"/>
@@ -1190,12 +1224,14 @@
         </w:rPr>
         <w:t xml:space="preserve">تابع </w:t>
       </w:r>
+      <w:proofErr w:type="spellStart"/>
       <w:r>
         <w:rPr>
           <w:lang w:bidi="fa-IR"/>
         </w:rPr>
         <w:t>extract_points</w:t>
       </w:r>
+      <w:proofErr w:type="spellEnd"/>
       <w:r>
         <w:rPr>
           <w:rFonts w:hint="cs"/>
@@ -1221,12 +1257,14 @@
         </w:rPr>
         <w:t xml:space="preserve">تابع </w:t>
       </w:r>
+      <w:proofErr w:type="spellStart"/>
       <w:r>
         <w:rPr>
           <w:lang w:bidi="fa-IR"/>
         </w:rPr>
         <w:t>generate_random_points</w:t>
       </w:r>
+      <w:proofErr w:type="spellEnd"/>
       <w:r>
         <w:rPr>
           <w:rFonts w:hint="cs"/>
@@ -1269,12 +1307,14 @@
         </w:rPr>
         <w:t xml:space="preserve">تابع </w:t>
       </w:r>
+      <w:proofErr w:type="spellStart"/>
       <w:r>
         <w:rPr>
           <w:lang w:bidi="fa-IR"/>
         </w:rPr>
         <w:t>drop_noisy_points</w:t>
       </w:r>
+      <w:proofErr w:type="spellEnd"/>
       <w:r>
         <w:rPr>
           <w:rFonts w:hint="cs"/>
@@ -1520,12 +1560,14 @@
         </w:rPr>
         <w:t xml:space="preserve">تابع </w:t>
       </w:r>
+      <w:proofErr w:type="spellStart"/>
       <w:r>
         <w:rPr>
           <w:lang w:bidi="fa-IR"/>
         </w:rPr>
         <w:t>create_model</w:t>
       </w:r>
+      <w:proofErr w:type="spellEnd"/>
       <w:r>
         <w:rPr>
           <w:rFonts w:hint="cs"/>
@@ -1534,12 +1576,14 @@
         </w:rPr>
         <w:t xml:space="preserve"> بر اساس ابرپارامترها مدل را طراحی می کند. تابع </w:t>
       </w:r>
+      <w:proofErr w:type="spellStart"/>
       <w:r>
         <w:rPr>
           <w:lang w:bidi="fa-IR"/>
         </w:rPr>
         <w:t>train_model</w:t>
       </w:r>
+      <w:proofErr w:type="spellEnd"/>
       <w:r>
         <w:rPr>
           <w:rFonts w:hint="cs"/>
@@ -1599,7 +1643,25 @@
           <w:sz w:val="20"/>
           <w:szCs w:val="20"/>
         </w:rPr>
-        <w:t>def decayed_learning_rate(step):</w:t>
+        <w:t xml:space="preserve">def </w:t>
+      </w:r>
+      <w:proofErr w:type="spellStart"/>
+      <w:r>
+        <w:rPr>
+          <w:rFonts w:ascii="Consolas" w:eastAsia="Times New Roman" w:hAnsi="Consolas" w:cs="Courier New"/>
+          <w:sz w:val="20"/>
+          <w:szCs w:val="20"/>
+        </w:rPr>
+        <w:t>decayed_learning_rate</w:t>
+      </w:r>
+      <w:proofErr w:type="spellEnd"/>
+      <w:r>
+        <w:rPr>
+          <w:rFonts w:ascii="Consolas" w:eastAsia="Times New Roman" w:hAnsi="Consolas" w:cs="Courier New"/>
+          <w:sz w:val="20"/>
+          <w:szCs w:val="20"/>
+        </w:rPr>
+        <w:t>(step):</w:t>
       </w:r>
     </w:p>
     <w:p>
@@ -1635,7 +1697,61 @@
           <w:sz w:val="20"/>
           <w:szCs w:val="20"/>
         </w:rPr>
-        <w:t xml:space="preserve">    return initial_learning_rate * decay_rate ^ (step / decay_steps)</w:t>
+        <w:t xml:space="preserve">    return </w:t>
+      </w:r>
+      <w:proofErr w:type="spellStart"/>
+      <w:r>
+        <w:rPr>
+          <w:rFonts w:ascii="Consolas" w:eastAsia="Times New Roman" w:hAnsi="Consolas" w:cs="Courier New"/>
+          <w:sz w:val="20"/>
+          <w:szCs w:val="20"/>
+        </w:rPr>
+        <w:t>initial_learning_rate</w:t>
+      </w:r>
+      <w:proofErr w:type="spellEnd"/>
+      <w:r>
+        <w:rPr>
+          <w:rFonts w:ascii="Consolas" w:eastAsia="Times New Roman" w:hAnsi="Consolas" w:cs="Courier New"/>
+          <w:sz w:val="20"/>
+          <w:szCs w:val="20"/>
+        </w:rPr>
+        <w:t xml:space="preserve"> * </w:t>
+      </w:r>
+      <w:proofErr w:type="spellStart"/>
+      <w:r>
+        <w:rPr>
+          <w:rFonts w:ascii="Consolas" w:eastAsia="Times New Roman" w:hAnsi="Consolas" w:cs="Courier New"/>
+          <w:sz w:val="20"/>
+          <w:szCs w:val="20"/>
+        </w:rPr>
+        <w:t>decay_rate</w:t>
+      </w:r>
+      <w:proofErr w:type="spellEnd"/>
+      <w:r>
+        <w:rPr>
+          <w:rFonts w:ascii="Consolas" w:eastAsia="Times New Roman" w:hAnsi="Consolas" w:cs="Courier New"/>
+          <w:sz w:val="20"/>
+          <w:szCs w:val="20"/>
+        </w:rPr>
+        <w:t xml:space="preserve"> ^ (step / </w:t>
+      </w:r>
+      <w:proofErr w:type="spellStart"/>
+      <w:r>
+        <w:rPr>
+          <w:rFonts w:ascii="Consolas" w:eastAsia="Times New Roman" w:hAnsi="Consolas" w:cs="Courier New"/>
+          <w:sz w:val="20"/>
+          <w:szCs w:val="20"/>
+        </w:rPr>
+        <w:t>decay_steps</w:t>
+      </w:r>
+      <w:proofErr w:type="spellEnd"/>
+      <w:r>
+        <w:rPr>
+          <w:rFonts w:ascii="Consolas" w:eastAsia="Times New Roman" w:hAnsi="Consolas" w:cs="Courier New"/>
+          <w:sz w:val="20"/>
+          <w:szCs w:val="20"/>
+        </w:rPr>
+        <w:t>)</w:t>
       </w:r>
     </w:p>
     <w:p>
@@ -1801,6 +1917,7 @@
           <w:lang w:bidi="fa-IR"/>
         </w:rPr>
       </w:pPr>
+      <w:proofErr w:type="spellStart"/>
       <w:r>
         <w:rPr>
           <w:rFonts w:asciiTheme="minorBidi" w:eastAsia="Times New Roman" w:hAnsiTheme="minorBidi"/>
@@ -1808,6 +1925,7 @@
         </w:rPr>
         <w:t>Evaluate_model</w:t>
       </w:r>
+      <w:proofErr w:type="spellEnd"/>
       <w:r>
         <w:rPr>
           <w:rFonts w:asciiTheme="minorBidi" w:eastAsia="Times New Roman" w:hAnsiTheme="minorBidi" w:hint="cs"/>
@@ -2365,12 +2483,21 @@
         </w:rPr>
         <w:t xml:space="preserve">مدل را تعریف می کنیم و داده ها و لیبلشان را (پس از </w:t>
       </w:r>
+      <w:proofErr w:type="spellStart"/>
       <w:r>
         <w:rPr>
           <w:rFonts w:asciiTheme="minorBidi" w:eastAsia="Times New Roman" w:hAnsiTheme="minorBidi"/>
           <w:lang w:bidi="fa-IR"/>
         </w:rPr>
-        <w:t>one_hot encoding</w:t>
+        <w:t>one_hot</w:t>
+      </w:r>
+      <w:proofErr w:type="spellEnd"/>
+      <w:r>
+        <w:rPr>
+          <w:rFonts w:asciiTheme="minorBidi" w:eastAsia="Times New Roman" w:hAnsiTheme="minorBidi"/>
+          <w:lang w:bidi="fa-IR"/>
+        </w:rPr>
+        <w:t xml:space="preserve"> encoding</w:t>
       </w:r>
       <w:r>
         <w:rPr>
@@ -2567,53 +2694,24 @@
         <w:bidi/>
         <w:spacing w:after="0" w:line="285" w:lineRule="atLeast"/>
         <w:rPr>
+          <w:rFonts w:asciiTheme="minorBidi" w:eastAsia="Times New Roman" w:hAnsiTheme="minorBidi"/>
+          <w:rtl/>
+          <w:lang w:bidi="fa-IR"/>
+        </w:rPr>
+      </w:pPr>
+      <w:r>
+        <w:rPr>
           <w:rFonts w:asciiTheme="minorBidi" w:eastAsia="Times New Roman" w:hAnsiTheme="minorBidi" w:hint="cs"/>
           <w:rtl/>
           <w:lang w:bidi="fa-IR"/>
         </w:rPr>
-      </w:pPr>
-      <w:r>
-        <w:rPr>
-          <w:rFonts w:asciiTheme="minorBidi" w:eastAsia="Times New Roman" w:hAnsiTheme="minorBidi" w:hint="cs"/>
-          <w:rtl/>
-          <w:lang w:bidi="fa-IR"/>
-        </w:rPr>
         <w:t>در آخر برخی داده ها را با لیبل پیش بینی شده و هم چنین لیبل درستشان مشاهده می کنیم.</w:t>
       </w:r>
     </w:p>
     <w:p>
       <w:pPr>
         <w:bidi/>
-        <w:rPr>
-          <w:rFonts w:hint="cs"/>
-          <w:sz w:val="24"/>
-          <w:szCs w:val="24"/>
-          <w:lang w:bidi="fa-IR"/>
-        </w:rPr>
-      </w:pPr>
-    </w:p>
-    <w:p>
-      <w:pPr>
-        <w:tabs>
-          <w:tab w:val="left" w:pos="916"/>
-          <w:tab w:val="left" w:pos="1832"/>
-          <w:tab w:val="left" w:pos="2748"/>
-          <w:tab w:val="left" w:pos="3664"/>
-          <w:tab w:val="left" w:pos="4580"/>
-          <w:tab w:val="left" w:pos="5496"/>
-          <w:tab w:val="left" w:pos="6412"/>
-          <w:tab w:val="left" w:pos="7328"/>
-          <w:tab w:val="left" w:pos="8244"/>
-          <w:tab w:val="left" w:pos="9160"/>
-          <w:tab w:val="left" w:pos="10076"/>
-          <w:tab w:val="left" w:pos="10992"/>
-          <w:tab w:val="left" w:pos="11908"/>
-          <w:tab w:val="left" w:pos="12824"/>
-          <w:tab w:val="left" w:pos="13740"/>
-          <w:tab w:val="left" w:pos="14656"/>
-        </w:tabs>
-        <w:bidi/>
-        <w:spacing w:after="0" w:line="240" w:lineRule="auto"/>
+        <w:spacing w:after="0" w:line="285" w:lineRule="atLeast"/>
         <w:rPr>
           <w:rFonts w:asciiTheme="minorBidi" w:eastAsia="Times New Roman" w:hAnsiTheme="minorBidi"/>
           <w:rtl/>
@@ -2623,10 +2721,443 @@
     </w:p>
     <w:p>
       <w:pPr>
-        <w:rPr>
-          <w:lang w:bidi="fa-IR"/>
-        </w:rPr>
-      </w:pPr>
+        <w:bidi/>
+        <w:spacing w:line="360" w:lineRule="auto"/>
+        <w:rPr>
+          <w:b/>
+          <w:bCs/>
+          <w:sz w:val="24"/>
+          <w:szCs w:val="24"/>
+          <w:rtl/>
+          <w:lang w:bidi="fa-IR"/>
+        </w:rPr>
+      </w:pPr>
+      <w:r>
+        <w:rPr>
+          <w:rFonts w:hint="cs"/>
+          <w:b/>
+          <w:bCs/>
+          <w:sz w:val="24"/>
+          <w:szCs w:val="24"/>
+          <w:rtl/>
+          <w:lang w:bidi="fa-IR"/>
+        </w:rPr>
+        <w:t xml:space="preserve">بخش </w:t>
+      </w:r>
+      <w:r>
+        <w:rPr>
+          <w:rFonts w:hint="cs"/>
+          <w:b/>
+          <w:bCs/>
+          <w:sz w:val="24"/>
+          <w:szCs w:val="24"/>
+          <w:rtl/>
+          <w:lang w:bidi="fa-IR"/>
+        </w:rPr>
+        <w:t>سوم</w:t>
+      </w:r>
+      <w:r>
+        <w:rPr>
+          <w:rFonts w:hint="cs"/>
+          <w:b/>
+          <w:bCs/>
+          <w:sz w:val="24"/>
+          <w:szCs w:val="24"/>
+          <w:rtl/>
+          <w:lang w:bidi="fa-IR"/>
+        </w:rPr>
+        <w:t>)</w:t>
+      </w:r>
+    </w:p>
+    <w:p>
+      <w:pPr>
+        <w:bidi/>
+        <w:spacing w:line="360" w:lineRule="auto"/>
+        <w:rPr>
+          <w:sz w:val="24"/>
+          <w:szCs w:val="24"/>
+          <w:rtl/>
+          <w:lang w:bidi="fa-IR"/>
+        </w:rPr>
+      </w:pPr>
+      <w:r>
+        <w:rPr>
+          <w:rFonts w:hint="cs"/>
+          <w:sz w:val="24"/>
+          <w:szCs w:val="24"/>
+          <w:rtl/>
+          <w:lang w:bidi="fa-IR"/>
+        </w:rPr>
+        <w:t xml:space="preserve">ابتدا کتابخانه های لازم را </w:t>
+      </w:r>
+      <w:r>
+        <w:rPr>
+          <w:sz w:val="24"/>
+          <w:szCs w:val="24"/>
+          <w:lang w:bidi="fa-IR"/>
+        </w:rPr>
+        <w:t>import</w:t>
+      </w:r>
+      <w:r>
+        <w:rPr>
+          <w:rFonts w:hint="cs"/>
+          <w:sz w:val="24"/>
+          <w:szCs w:val="24"/>
+          <w:rtl/>
+          <w:lang w:bidi="fa-IR"/>
+        </w:rPr>
+        <w:t xml:space="preserve"> می کنیم.</w:t>
+      </w:r>
+      <w:r>
+        <w:rPr>
+          <w:rFonts w:hint="cs"/>
+          <w:sz w:val="24"/>
+          <w:szCs w:val="24"/>
+          <w:rtl/>
+          <w:lang w:bidi="fa-IR"/>
+        </w:rPr>
+        <w:t xml:space="preserve"> فایل </w:t>
+      </w:r>
+      <w:r>
+        <w:rPr>
+          <w:sz w:val="24"/>
+          <w:szCs w:val="24"/>
+          <w:lang w:bidi="fa-IR"/>
+        </w:rPr>
+        <w:t>csv</w:t>
+      </w:r>
+      <w:r>
+        <w:rPr>
+          <w:rFonts w:hint="cs"/>
+          <w:sz w:val="24"/>
+          <w:szCs w:val="24"/>
+          <w:rtl/>
+          <w:lang w:bidi="fa-IR"/>
+        </w:rPr>
+        <w:t xml:space="preserve"> را خوانده و داده ها و لیبلشان را ذخیره می کنیم. لیبل رشته ای را</w:t>
+      </w:r>
+    </w:p>
+    <w:p>
+      <w:pPr>
+        <w:bidi/>
+        <w:spacing w:line="360" w:lineRule="auto"/>
+        <w:rPr>
+          <w:sz w:val="24"/>
+          <w:szCs w:val="24"/>
+          <w:rtl/>
+          <w:lang w:bidi="fa-IR"/>
+        </w:rPr>
+      </w:pPr>
+      <w:r>
+        <w:rPr>
+          <w:rFonts w:hint="cs"/>
+          <w:sz w:val="24"/>
+          <w:szCs w:val="24"/>
+          <w:rtl/>
+          <w:lang w:bidi="fa-IR"/>
+        </w:rPr>
+        <w:t xml:space="preserve">تبدیل به لیبل عددی از 0 تا 31 کرده و سپس </w:t>
+      </w:r>
+      <w:proofErr w:type="spellStart"/>
+      <w:r>
+        <w:rPr>
+          <w:sz w:val="24"/>
+          <w:szCs w:val="24"/>
+          <w:lang w:bidi="fa-IR"/>
+        </w:rPr>
+        <w:t>one_hot_encoding</w:t>
+      </w:r>
+      <w:proofErr w:type="spellEnd"/>
+      <w:r>
+        <w:rPr>
+          <w:rFonts w:hint="cs"/>
+          <w:sz w:val="24"/>
+          <w:szCs w:val="24"/>
+          <w:rtl/>
+          <w:lang w:bidi="fa-IR"/>
+        </w:rPr>
+        <w:t xml:space="preserve"> را انجام می دهیم.</w:t>
+      </w:r>
+    </w:p>
+    <w:p>
+      <w:pPr>
+        <w:bidi/>
+        <w:spacing w:line="360" w:lineRule="auto"/>
+        <w:rPr>
+          <w:sz w:val="24"/>
+          <w:szCs w:val="24"/>
+          <w:rtl/>
+          <w:lang w:bidi="fa-IR"/>
+        </w:rPr>
+      </w:pPr>
+      <w:r>
+        <w:rPr>
+          <w:rFonts w:hint="cs"/>
+          <w:sz w:val="24"/>
+          <w:szCs w:val="24"/>
+          <w:rtl/>
+          <w:lang w:bidi="fa-IR"/>
+        </w:rPr>
+        <w:t xml:space="preserve">مدل را مثل بخش قبل طراحی می کنیم ولی تعداد لایه ها را کمتر می گذاریم چون افزایش بدون دلیل و بدون افزودن </w:t>
+      </w:r>
+    </w:p>
+    <w:p>
+      <w:pPr>
+        <w:bidi/>
+        <w:spacing w:line="360" w:lineRule="auto"/>
+        <w:rPr>
+          <w:sz w:val="24"/>
+          <w:szCs w:val="24"/>
+          <w:rtl/>
+          <w:lang w:bidi="fa-IR"/>
+        </w:rPr>
+      </w:pPr>
+      <w:r>
+        <w:rPr>
+          <w:rFonts w:hint="cs"/>
+          <w:sz w:val="24"/>
+          <w:szCs w:val="24"/>
+          <w:rtl/>
+          <w:lang w:bidi="fa-IR"/>
+        </w:rPr>
+        <w:t>چیز دیگری تاثیر چندانی روی دقت مدل ندارد. افزایش تعداد چرخه ها تا حد کمی می تواند دقت را افزایش دهد.</w:t>
+      </w:r>
+      <w:r>
+        <w:rPr>
+          <w:rFonts w:hint="cs"/>
+          <w:sz w:val="24"/>
+          <w:szCs w:val="24"/>
+          <w:rtl/>
+          <w:lang w:bidi="fa-IR"/>
+        </w:rPr>
+        <w:t xml:space="preserve"> شاید</w:t>
+      </w:r>
+    </w:p>
+    <w:p>
+      <w:pPr>
+        <w:bidi/>
+        <w:spacing w:line="360" w:lineRule="auto"/>
+        <w:rPr>
+          <w:sz w:val="24"/>
+          <w:szCs w:val="24"/>
+          <w:rtl/>
+          <w:lang w:bidi="fa-IR"/>
+        </w:rPr>
+      </w:pPr>
+      <w:r>
+        <w:rPr>
+          <w:rFonts w:hint="cs"/>
+          <w:sz w:val="24"/>
+          <w:szCs w:val="24"/>
+          <w:rtl/>
+          <w:lang w:bidi="fa-IR"/>
+        </w:rPr>
+        <w:t>با بیشتر کردن تعداد چرخه ها دقت از این هم بیشتر افزایش می یافت.</w:t>
+      </w:r>
+    </w:p>
+    <w:p>
+      <w:pPr>
+        <w:bidi/>
+        <w:spacing w:line="360" w:lineRule="auto"/>
+        <w:rPr>
+          <w:sz w:val="24"/>
+          <w:szCs w:val="24"/>
+          <w:rtl/>
+          <w:lang w:bidi="fa-IR"/>
+        </w:rPr>
+      </w:pPr>
+      <w:r>
+        <w:rPr>
+          <w:rFonts w:hint="cs"/>
+          <w:sz w:val="24"/>
+          <w:szCs w:val="24"/>
+          <w:rtl/>
+          <w:lang w:bidi="fa-IR"/>
+        </w:rPr>
+        <w:t>چون این دیتاست ما می تواند ویژگی های زیادی داشته باشد، آموزش آن بدون استفاده از یادگیری عمیق بسیار سخت</w:t>
+      </w:r>
+    </w:p>
+    <w:p>
+      <w:pPr>
+        <w:bidi/>
+        <w:spacing w:line="360" w:lineRule="auto"/>
+        <w:rPr>
+          <w:sz w:val="24"/>
+          <w:szCs w:val="24"/>
+          <w:rtl/>
+          <w:lang w:bidi="fa-IR"/>
+        </w:rPr>
+      </w:pPr>
+      <w:r>
+        <w:rPr>
+          <w:rFonts w:hint="cs"/>
+          <w:sz w:val="24"/>
+          <w:szCs w:val="24"/>
+          <w:rtl/>
+          <w:lang w:bidi="fa-IR"/>
+        </w:rPr>
+        <w:t xml:space="preserve">است و با </w:t>
+      </w:r>
+      <w:r>
+        <w:rPr>
+          <w:sz w:val="24"/>
+          <w:szCs w:val="24"/>
+          <w:lang w:bidi="fa-IR"/>
+        </w:rPr>
+        <w:t>MLP</w:t>
+      </w:r>
+      <w:r>
+        <w:rPr>
+          <w:rFonts w:hint="cs"/>
+          <w:sz w:val="24"/>
+          <w:szCs w:val="24"/>
+          <w:rtl/>
+          <w:lang w:bidi="fa-IR"/>
+        </w:rPr>
+        <w:t xml:space="preserve"> به حداکثر دقت پیرامون 20 درصد می رسیم.</w:t>
+      </w:r>
+    </w:p>
+    <w:p>
+      <w:pPr>
+        <w:bidi/>
+        <w:spacing w:line="360" w:lineRule="auto"/>
+        <w:rPr>
+          <w:sz w:val="24"/>
+          <w:szCs w:val="24"/>
+          <w:lang w:bidi="fa-IR"/>
+        </w:rPr>
+      </w:pPr>
+      <w:r>
+        <w:rPr>
+          <w:rFonts w:hint="cs"/>
+          <w:sz w:val="24"/>
+          <w:szCs w:val="24"/>
+          <w:rtl/>
+          <w:lang w:bidi="fa-IR"/>
+        </w:rPr>
+        <w:t>نمودار دقت و ضرر را مشاهده می کنیم و در آخر برخی تصاویر را با لیبل واقعی و لیبل پیش بینی شده مشاهده می کنیم.</w:t>
+      </w:r>
+    </w:p>
+    <w:p>
+      <w:pPr>
+        <w:bidi/>
+        <w:spacing w:line="360" w:lineRule="auto"/>
+        <w:rPr>
+          <w:sz w:val="24"/>
+          <w:szCs w:val="24"/>
+          <w:rtl/>
+          <w:lang w:bidi="fa-IR"/>
+        </w:rPr>
+      </w:pPr>
+      <w:r>
+        <w:rPr>
+          <w:rFonts w:hint="cs"/>
+          <w:sz w:val="24"/>
+          <w:szCs w:val="24"/>
+          <w:rtl/>
+          <w:lang w:bidi="fa-IR"/>
+        </w:rPr>
+        <w:t>مشاهده می کنیم که فقط دو تصویر از 20 تصویر درست پیش بینی شده اند.</w:t>
+      </w:r>
+    </w:p>
+    <w:p>
+      <w:pPr>
+        <w:bidi/>
+        <w:spacing w:line="360" w:lineRule="auto"/>
+        <w:rPr>
+          <w:sz w:val="24"/>
+          <w:szCs w:val="24"/>
+          <w:rtl/>
+          <w:lang w:bidi="fa-IR"/>
+        </w:rPr>
+      </w:pPr>
+      <w:r>
+        <w:rPr>
+          <w:rFonts w:hint="cs"/>
+          <w:sz w:val="24"/>
+          <w:szCs w:val="24"/>
+          <w:rtl/>
+          <w:lang w:bidi="fa-IR"/>
+        </w:rPr>
+        <w:t xml:space="preserve">در بخش دوم و سوم از تکنیک های </w:t>
+      </w:r>
+      <w:r>
+        <w:rPr>
+          <w:sz w:val="24"/>
+          <w:szCs w:val="24"/>
+          <w:lang w:bidi="fa-IR"/>
+        </w:rPr>
+        <w:t>batch normalization</w:t>
+      </w:r>
+      <w:r>
+        <w:rPr>
+          <w:rFonts w:hint="cs"/>
+          <w:sz w:val="24"/>
+          <w:szCs w:val="24"/>
+          <w:rtl/>
+          <w:lang w:bidi="fa-IR"/>
+        </w:rPr>
+        <w:t xml:space="preserve"> و </w:t>
+      </w:r>
+      <w:r>
+        <w:rPr>
+          <w:sz w:val="24"/>
+          <w:szCs w:val="24"/>
+          <w:lang w:bidi="fa-IR"/>
+        </w:rPr>
+        <w:t>drop out</w:t>
+      </w:r>
+      <w:r>
+        <w:rPr>
+          <w:rFonts w:hint="cs"/>
+          <w:sz w:val="24"/>
+          <w:szCs w:val="24"/>
+          <w:rtl/>
+          <w:lang w:bidi="fa-IR"/>
+        </w:rPr>
+        <w:t xml:space="preserve"> برای بهبود وزنها و دقت مدل و هم چنین</w:t>
+      </w:r>
+    </w:p>
+    <w:p>
+      <w:pPr>
+        <w:bidi/>
+        <w:spacing w:line="360" w:lineRule="auto"/>
+        <w:rPr>
+          <w:b/>
+          <w:bCs/>
+          <w:sz w:val="24"/>
+          <w:szCs w:val="24"/>
+          <w:lang w:bidi="fa-IR"/>
+        </w:rPr>
+      </w:pPr>
+      <w:r>
+        <w:rPr>
+          <w:rFonts w:hint="cs"/>
+          <w:sz w:val="24"/>
+          <w:szCs w:val="24"/>
+          <w:rtl/>
+          <w:lang w:bidi="fa-IR"/>
+        </w:rPr>
+        <w:t xml:space="preserve">جلوگیری از </w:t>
+      </w:r>
+      <w:r>
+        <w:rPr>
+          <w:sz w:val="24"/>
+          <w:szCs w:val="24"/>
+          <w:lang w:bidi="fa-IR"/>
+        </w:rPr>
+        <w:t>overfitting</w:t>
+      </w:r>
+      <w:r>
+        <w:rPr>
+          <w:rFonts w:hint="cs"/>
+          <w:sz w:val="24"/>
+          <w:szCs w:val="24"/>
+          <w:rtl/>
+          <w:lang w:bidi="fa-IR"/>
+        </w:rPr>
+        <w:t xml:space="preserve"> استفاده کردیم.</w:t>
+      </w:r>
     </w:p>
     <w:sectPr>
       <w:pgSz w:w="12240" w:h="15840"/>
@@ -3139,7 +3670,7 @@
   <w:style w:type="paragraph" w:default="1" w:styleId="Normal">
     <w:name w:val="Normal"/>
     <w:qFormat/>
-    <w:rsid w:val="00B17B41"/>
+    <w:rsid w:val="0001638A"/>
   </w:style>
   <w:style w:type="character" w:default="1" w:styleId="DefaultParagraphFont">
     <w:name w:val="Default Paragraph Font"/>

</xml_diff>